<commit_message>
Soru sıralama özelliği, imza alanı sayfa sonu sabitleme ve veritabanı şema güncellemeleri.
</commit_message>
<xml_diff>
--- a/static/yuklemeler/2.snf_vize_sorular_40_adet_renkli.docx
+++ b/static/yuklemeler/2.snf_vize_sorular_40_adet_renkli.docx
@@ -1,6 +1,6 @@
 
 <file path=word/document.xml><?xml version="1.0" encoding="utf-8"?>
-<w:document xmlns:wpc="http://schemas.microsoft.com/office/word/2010/wordprocessingCanvas" xmlns:cx="http://schemas.microsoft.com/office/drawing/2014/chartex" xmlns:cx1="http://schemas.microsoft.com/office/drawing/2015/9/8/chartex" xmlns:cx2="http://schemas.microsoft.com/office/drawing/2015/10/21/chartex" xmlns:cx3="http://schemas.microsoft.com/office/drawing/2016/5/9/chartex" xmlns:cx4="http://schemas.microsoft.com/office/drawing/2016/5/10/chartex" xmlns:cx5="http://schemas.microsoft.com/office/drawing/2016/5/11/chartex" xmlns:cx6="http://schemas.microsoft.com/office/drawing/2016/5/12/chartex" xmlns:cx7="http://schemas.microsoft.com/office/drawing/2016/5/13/chartex" xmlns:cx8="http://schemas.microsoft.com/office/drawing/2016/5/14/chartex" xmlns:mc="http://schemas.openxmlformats.org/markup-compatibility/2006" xmlns:aink="http://schemas.microsoft.com/office/drawing/2016/ink" xmlns:am3d="http://schemas.microsoft.com/office/drawing/2017/model3d" xmlns:o="urn:schemas-microsoft-com:office:office" xmlns:r="http://schemas.openxmlformats.org/officeDocument/2006/relationships" xmlns:m="http://schemas.openxmlformats.org/officeDocument/2006/math" xmlns:v="urn:schemas-microsoft-com:vml" xmlns:wp14="http://schemas.microsoft.com/office/word/2010/wordprocessingDrawing" xmlns:wp="http://schemas.openxmlformats.org/drawingml/2006/wordprocessingDrawing" xmlns:w10="urn:schemas-microsoft-com:office:word" xmlns:w="http://schemas.openxmlformats.org/wordprocessingml/2006/main" xmlns:w14="http://schemas.microsoft.com/office/word/2010/wordml" xmlns:w15="http://schemas.microsoft.com/office/word/2012/wordml" xmlns:w16cex="http://schemas.microsoft.com/office/word/2018/wordml/cex" xmlns:w16cid="http://schemas.microsoft.com/office/word/2016/wordml/cid" xmlns:w16="http://schemas.microsoft.com/office/word/2018/wordml" xmlns:w16sdtdh="http://schemas.microsoft.com/office/word/2020/wordml/sdtdatahash" xmlns:w16se="http://schemas.microsoft.com/office/word/2015/wordml/symex" xmlns:wpg="http://schemas.microsoft.com/office/word/2010/wordprocessingGroup" xmlns:wpi="http://schemas.microsoft.com/office/word/2010/wordprocessingInk" xmlns:wne="http://schemas.microsoft.com/office/word/2006/wordml" xmlns:wps="http://schemas.microsoft.com/office/word/2010/wordprocessingShape" mc:Ignorable="w14 w15 w16se w16cid w16 w16cex w16sdtdh wp14">
+<w:document xmlns:wpc="http://schemas.microsoft.com/office/word/2010/wordprocessingCanvas" xmlns:cx="http://schemas.microsoft.com/office/drawing/2014/chartex" xmlns:cx1="http://schemas.microsoft.com/office/drawing/2015/9/8/chartex" xmlns:cx2="http://schemas.microsoft.com/office/drawing/2015/10/21/chartex" xmlns:cx3="http://schemas.microsoft.com/office/drawing/2016/5/9/chartex" xmlns:cx4="http://schemas.microsoft.com/office/drawing/2016/5/10/chartex" xmlns:cx5="http://schemas.microsoft.com/office/drawing/2016/5/11/chartex" xmlns:cx6="http://schemas.microsoft.com/office/drawing/2016/5/12/chartex" xmlns:cx7="http://schemas.microsoft.com/office/drawing/2016/5/13/chartex" xmlns:cx8="http://schemas.microsoft.com/office/drawing/2016/5/14/chartex" xmlns:mc="http://schemas.openxmlformats.org/markup-compatibility/2006" xmlns:aink="http://schemas.microsoft.com/office/drawing/2016/ink" xmlns:am3d="http://schemas.microsoft.com/office/drawing/2017/model3d" xmlns:o="urn:schemas-microsoft-com:office:office" xmlns:oel="http://schemas.microsoft.com/office/2019/extlst" xmlns:r="http://schemas.openxmlformats.org/officeDocument/2006/relationships" xmlns:m="http://schemas.openxmlformats.org/officeDocument/2006/math" xmlns:v="urn:schemas-microsoft-com:vml" xmlns:wp14="http://schemas.microsoft.com/office/word/2010/wordprocessingDrawing" xmlns:wp="http://schemas.openxmlformats.org/drawingml/2006/wordprocessingDrawing" xmlns:w10="urn:schemas-microsoft-com:office:word" xmlns:w="http://schemas.openxmlformats.org/wordprocessingml/2006/main" xmlns:w14="http://schemas.microsoft.com/office/word/2010/wordml" xmlns:w15="http://schemas.microsoft.com/office/word/2012/wordml" xmlns:w16cex="http://schemas.microsoft.com/office/word/2018/wordml/cex" xmlns:w16cid="http://schemas.microsoft.com/office/word/2016/wordml/cid" xmlns:w16="http://schemas.microsoft.com/office/word/2018/wordml" xmlns:w16du="http://schemas.microsoft.com/office/word/2023/wordml/word16du" xmlns:w16sdtdh="http://schemas.microsoft.com/office/word/2020/wordml/sdtdatahash" xmlns:w16sdtfl="http://schemas.microsoft.com/office/word/2024/wordml/sdtformatlock" xmlns:w16se="http://schemas.microsoft.com/office/word/2015/wordml/symex" xmlns:wpg="http://schemas.microsoft.com/office/word/2010/wordprocessingGroup" xmlns:wpi="http://schemas.microsoft.com/office/word/2010/wordprocessingInk" xmlns:wne="http://schemas.microsoft.com/office/word/2006/wordml" xmlns:wps="http://schemas.microsoft.com/office/word/2010/wordprocessingShape" mc:Ignorable="w14 w15 w16se w16cid w16 w16cex w16sdtdh w16sdtfl w16du wp14">
   <w:body>
     <w:p>
       <w:pPr>
@@ -487,14 +487,16 @@
         <w:jc w:val="both"/>
         <w:rPr>
           <w:b/>
-          <w:sz w:val="20"/>
+          <w:sz w:val="13"/>
+          <w:szCs w:val="18"/>
           <w:u w:val="single"/>
         </w:rPr>
       </w:pPr>
       <w:r>
         <w:rPr>
           <w:b/>
-          <w:sz w:val="20"/>
+          <w:sz w:val="13"/>
+          <w:szCs w:val="18"/>
           <w:u w:val="single"/>
         </w:rPr>
         <w:t xml:space="preserve">A. Aşağıda verilen çoktan seçmeli soruları yanıtlayınız ve cevaplarını </w:t>
@@ -502,7 +504,8 @@
       <w:r>
         <w:rPr>
           <w:b/>
-          <w:sz w:val="20"/>
+          <w:sz w:val="13"/>
+          <w:szCs w:val="18"/>
           <w:u w:val="single"/>
         </w:rPr>
         <w:t>üzerlerine</w:t>
@@ -510,7 +513,8 @@
       <w:r>
         <w:rPr>
           <w:b/>
-          <w:sz w:val="20"/>
+          <w:sz w:val="13"/>
+          <w:szCs w:val="18"/>
           <w:u w:val="single"/>
         </w:rPr>
         <w:t xml:space="preserve"> işaretleyiniz. (</w:t>
@@ -519,7 +523,8 @@
       <w:r>
         <w:rPr>
           <w:b/>
-          <w:sz w:val="20"/>
+          <w:sz w:val="13"/>
+          <w:szCs w:val="18"/>
           <w:u w:val="single"/>
         </w:rPr>
         <w:t>puan</w:t>
@@ -527,7 +532,8 @@
       <w:r>
         <w:rPr>
           <w:b/>
-          <w:sz w:val="20"/>
+          <w:sz w:val="13"/>
+          <w:szCs w:val="18"/>
           <w:u w:val="single"/>
         </w:rPr>
         <w:t>lar</w:t>
@@ -536,7 +542,8 @@
       <w:r>
         <w:rPr>
           <w:b/>
-          <w:sz w:val="20"/>
+          <w:sz w:val="13"/>
+          <w:szCs w:val="18"/>
           <w:u w:val="single"/>
         </w:rPr>
         <w:t xml:space="preserve"> her sorunun yanında yazmaktadır.</w:t>
@@ -544,7 +551,8 @@
       <w:r>
         <w:rPr>
           <w:b/>
-          <w:sz w:val="20"/>
+          <w:sz w:val="13"/>
+          <w:szCs w:val="18"/>
           <w:u w:val="single"/>
         </w:rPr>
         <w:t>)</w:t>
@@ -555,7 +563,8 @@
         <w:ind w:left="360"/>
         <w:jc w:val="both"/>
         <w:rPr>
-          <w:sz w:val="22"/>
+          <w:sz w:val="16"/>
+          <w:szCs w:val="18"/>
         </w:rPr>
       </w:pPr>
     </w:p>
@@ -566,16 +575,16 @@
         <w:rPr>
           <w:b/>
           <w:bCs/>
-          <w:sz w:val="20"/>
-          <w:szCs w:val="20"/>
+          <w:sz w:val="13"/>
+          <w:szCs w:val="13"/>
         </w:rPr>
       </w:pPr>
       <w:r>
         <w:rPr>
           <w:b/>
           <w:bCs/>
-          <w:sz w:val="20"/>
-          <w:szCs w:val="20"/>
+          <w:sz w:val="13"/>
+          <w:szCs w:val="13"/>
         </w:rPr>
         <w:t xml:space="preserve">S1. </w:t>
       </w:r>
@@ -584,8 +593,8 @@
         <w:rPr>
           <w:b/>
           <w:bCs/>
-          <w:sz w:val="20"/>
-          <w:szCs w:val="20"/>
+          <w:sz w:val="13"/>
+          <w:szCs w:val="13"/>
         </w:rPr>
         <w:t>TAKBİS'in</w:t>
       </w:r>
@@ -594,8 +603,8 @@
         <w:rPr>
           <w:b/>
           <w:bCs/>
-          <w:sz w:val="20"/>
-          <w:szCs w:val="20"/>
+          <w:sz w:val="13"/>
+          <w:szCs w:val="13"/>
         </w:rPr>
         <w:t xml:space="preserve"> temel amacı nedir? (10 puan)</w:t>
       </w:r>
@@ -610,14 +619,14 @@
         <w:ind w:left="1134"/>
         <w:jc w:val="both"/>
         <w:rPr>
-          <w:sz w:val="20"/>
-          <w:szCs w:val="20"/>
-        </w:rPr>
-      </w:pPr>
-      <w:r>
-        <w:rPr>
-          <w:sz w:val="20"/>
-          <w:szCs w:val="20"/>
+          <w:sz w:val="13"/>
+          <w:szCs w:val="13"/>
+        </w:rPr>
+      </w:pPr>
+      <w:r>
+        <w:rPr>
+          <w:sz w:val="13"/>
+          <w:szCs w:val="13"/>
         </w:rPr>
         <w:t>Harç ödemelerini saklamak</w:t>
       </w:r>
@@ -632,14 +641,14 @@
         <w:ind w:left="1134"/>
         <w:jc w:val="both"/>
         <w:rPr>
-          <w:sz w:val="20"/>
-          <w:szCs w:val="20"/>
-        </w:rPr>
-      </w:pPr>
-      <w:r>
-        <w:rPr>
-          <w:sz w:val="20"/>
-          <w:szCs w:val="20"/>
+          <w:sz w:val="13"/>
+          <w:szCs w:val="13"/>
+        </w:rPr>
+      </w:pPr>
+      <w:r>
+        <w:rPr>
+          <w:sz w:val="13"/>
+          <w:szCs w:val="13"/>
         </w:rPr>
         <w:t>Vatandaşların yalnızca tapu müdürlüğüne gitmesini sağlamak</w:t>
       </w:r>
@@ -654,14 +663,14 @@
         <w:ind w:left="1134"/>
         <w:jc w:val="both"/>
         <w:rPr>
-          <w:sz w:val="20"/>
-          <w:szCs w:val="20"/>
-        </w:rPr>
-      </w:pPr>
-      <w:r>
-        <w:rPr>
-          <w:sz w:val="20"/>
-          <w:szCs w:val="20"/>
+          <w:sz w:val="13"/>
+          <w:szCs w:val="13"/>
+        </w:rPr>
+      </w:pPr>
+      <w:r>
+        <w:rPr>
+          <w:sz w:val="13"/>
+          <w:szCs w:val="13"/>
         </w:rPr>
         <w:t>Belediyelere özel bir sistem olarak geliştirilmiştir</w:t>
       </w:r>
@@ -676,14 +685,14 @@
         <w:ind w:left="1134"/>
         <w:jc w:val="both"/>
         <w:rPr>
-          <w:sz w:val="20"/>
-          <w:szCs w:val="20"/>
-        </w:rPr>
-      </w:pPr>
-      <w:r>
-        <w:rPr>
-          <w:sz w:val="20"/>
-          <w:szCs w:val="20"/>
+          <w:sz w:val="13"/>
+          <w:szCs w:val="13"/>
+        </w:rPr>
+      </w:pPr>
+      <w:r>
+        <w:rPr>
+          <w:sz w:val="13"/>
+          <w:szCs w:val="13"/>
         </w:rPr>
         <w:t>Gayrimenkul mülkiyet bilgilerine erişim ve işlemlerin dijital ortamda yürütülmesi</w:t>
       </w:r>
@@ -698,14 +707,14 @@
         <w:ind w:left="1134"/>
         <w:jc w:val="both"/>
         <w:rPr>
-          <w:sz w:val="20"/>
-          <w:szCs w:val="20"/>
-        </w:rPr>
-      </w:pPr>
-      <w:r>
-        <w:rPr>
-          <w:sz w:val="20"/>
-          <w:szCs w:val="20"/>
+          <w:sz w:val="13"/>
+          <w:szCs w:val="13"/>
+        </w:rPr>
+      </w:pPr>
+      <w:r>
+        <w:rPr>
+          <w:sz w:val="13"/>
+          <w:szCs w:val="13"/>
         </w:rPr>
         <w:t>Harita uygulamalarını yaygınlaştırmak</w:t>
       </w:r>
@@ -715,8 +724,8 @@
         <w:ind w:left="360"/>
         <w:jc w:val="both"/>
         <w:rPr>
-          <w:sz w:val="20"/>
-          <w:szCs w:val="20"/>
+          <w:sz w:val="13"/>
+          <w:szCs w:val="13"/>
         </w:rPr>
       </w:pPr>
     </w:p>
@@ -726,31 +735,31 @@
         <w:jc w:val="both"/>
         <w:rPr>
           <w:color w:val="FFFFFF" w:themeColor="background1"/>
-          <w:sz w:val="20"/>
-          <w:szCs w:val="20"/>
+          <w:sz w:val="13"/>
+          <w:szCs w:val="13"/>
         </w:rPr>
       </w:pPr>
       <w:r>
         <w:rPr>
           <w:color w:val="FFFFFF" w:themeColor="background1"/>
-          <w:sz w:val="20"/>
-          <w:szCs w:val="20"/>
+          <w:sz w:val="13"/>
+          <w:szCs w:val="13"/>
         </w:rPr>
         <w:t xml:space="preserve">Cevap: </w:t>
       </w:r>
       <w:r>
         <w:rPr>
           <w:color w:val="FFFFFF" w:themeColor="background1"/>
-          <w:sz w:val="20"/>
-          <w:szCs w:val="20"/>
+          <w:sz w:val="13"/>
+          <w:szCs w:val="13"/>
         </w:rPr>
         <w:t>d</w:t>
       </w:r>
       <w:r>
         <w:rPr>
           <w:color w:val="FFFFFF" w:themeColor="background1"/>
-          <w:sz w:val="20"/>
-          <w:szCs w:val="20"/>
+          <w:sz w:val="13"/>
+          <w:szCs w:val="13"/>
         </w:rPr>
         <w:t>) Gayrimenkul mülkiyet bilgilerine erişim ve işlemlerin dijital ortamda yürütülmesi</w:t>
       </w:r>
@@ -760,8 +769,8 @@
         <w:ind w:left="360"/>
         <w:jc w:val="both"/>
         <w:rPr>
-          <w:sz w:val="20"/>
-          <w:szCs w:val="20"/>
+          <w:sz w:val="13"/>
+          <w:szCs w:val="13"/>
         </w:rPr>
       </w:pPr>
     </w:p>
@@ -772,23 +781,23 @@
         <w:rPr>
           <w:b/>
           <w:bCs/>
-          <w:sz w:val="20"/>
-          <w:szCs w:val="20"/>
+          <w:sz w:val="13"/>
+          <w:szCs w:val="13"/>
         </w:rPr>
       </w:pPr>
       <w:r>
         <w:rPr>
           <w:b/>
           <w:bCs/>
-          <w:sz w:val="20"/>
-          <w:szCs w:val="20"/>
+          <w:sz w:val="13"/>
+          <w:szCs w:val="13"/>
         </w:rPr>
         <w:t>S2.</w:t>
       </w:r>
       <w:r>
         <w:rPr>
-          <w:sz w:val="20"/>
-          <w:szCs w:val="20"/>
+          <w:sz w:val="13"/>
+          <w:szCs w:val="13"/>
         </w:rPr>
         <w:t xml:space="preserve"> </w:t>
       </w:r>
@@ -796,8 +805,8 @@
         <w:rPr>
           <w:b/>
           <w:bCs/>
-          <w:sz w:val="20"/>
-          <w:szCs w:val="20"/>
+          <w:sz w:val="13"/>
+          <w:szCs w:val="13"/>
         </w:rPr>
         <w:t>TAKBİS üzerinden sağlanan hizmetlerden biri hangisidir? (10 puan)</w:t>
       </w:r>
@@ -812,23 +821,23 @@
         <w:ind w:left="1134"/>
         <w:jc w:val="both"/>
         <w:rPr>
-          <w:sz w:val="20"/>
-          <w:szCs w:val="20"/>
+          <w:sz w:val="13"/>
+          <w:szCs w:val="13"/>
         </w:rPr>
       </w:pPr>
       <w:proofErr w:type="gramStart"/>
       <w:r>
         <w:rPr>
-          <w:sz w:val="20"/>
-          <w:szCs w:val="20"/>
+          <w:sz w:val="13"/>
+          <w:szCs w:val="13"/>
         </w:rPr>
         <w:t>e</w:t>
       </w:r>
       <w:proofErr w:type="gramEnd"/>
       <w:r>
         <w:rPr>
-          <w:sz w:val="20"/>
-          <w:szCs w:val="20"/>
+          <w:sz w:val="13"/>
+          <w:szCs w:val="13"/>
         </w:rPr>
         <w:t>-Posta gönderme</w:t>
       </w:r>
@@ -843,23 +852,23 @@
         <w:ind w:left="1134"/>
         <w:jc w:val="both"/>
         <w:rPr>
-          <w:sz w:val="20"/>
-          <w:szCs w:val="20"/>
+          <w:sz w:val="13"/>
+          <w:szCs w:val="13"/>
         </w:rPr>
       </w:pPr>
       <w:proofErr w:type="gramStart"/>
       <w:r>
         <w:rPr>
-          <w:sz w:val="20"/>
-          <w:szCs w:val="20"/>
+          <w:sz w:val="13"/>
+          <w:szCs w:val="13"/>
         </w:rPr>
         <w:t>e</w:t>
       </w:r>
       <w:proofErr w:type="gramEnd"/>
       <w:r>
         <w:rPr>
-          <w:sz w:val="20"/>
-          <w:szCs w:val="20"/>
+          <w:sz w:val="13"/>
+          <w:szCs w:val="13"/>
         </w:rPr>
         <w:t>-Randevu ve sıramatik entegrasyonu</w:t>
       </w:r>
@@ -874,14 +883,14 @@
         <w:ind w:left="1134"/>
         <w:jc w:val="both"/>
         <w:rPr>
-          <w:sz w:val="20"/>
-          <w:szCs w:val="20"/>
-        </w:rPr>
-      </w:pPr>
-      <w:r>
-        <w:rPr>
-          <w:sz w:val="20"/>
-          <w:szCs w:val="20"/>
+          <w:sz w:val="13"/>
+          <w:szCs w:val="13"/>
+        </w:rPr>
+      </w:pPr>
+      <w:r>
+        <w:rPr>
+          <w:sz w:val="13"/>
+          <w:szCs w:val="13"/>
         </w:rPr>
         <w:t>Tapu işlemlerini yalnızca fiziksel ortamda gerçekleştirme</w:t>
       </w:r>
@@ -896,14 +905,14 @@
         <w:ind w:left="1134"/>
         <w:jc w:val="both"/>
         <w:rPr>
-          <w:sz w:val="20"/>
-          <w:szCs w:val="20"/>
-        </w:rPr>
-      </w:pPr>
-      <w:r>
-        <w:rPr>
-          <w:sz w:val="20"/>
-          <w:szCs w:val="20"/>
+          <w:sz w:val="13"/>
+          <w:szCs w:val="13"/>
+        </w:rPr>
+      </w:pPr>
+      <w:r>
+        <w:rPr>
+          <w:sz w:val="13"/>
+          <w:szCs w:val="13"/>
         </w:rPr>
         <w:t>Yalnızca belediyelere hizmet sağlama</w:t>
       </w:r>
@@ -918,14 +927,14 @@
         <w:ind w:left="1134"/>
         <w:jc w:val="both"/>
         <w:rPr>
-          <w:sz w:val="20"/>
-          <w:szCs w:val="20"/>
-        </w:rPr>
-      </w:pPr>
-      <w:r>
-        <w:rPr>
-          <w:sz w:val="20"/>
-          <w:szCs w:val="20"/>
+          <w:sz w:val="13"/>
+          <w:szCs w:val="13"/>
+        </w:rPr>
+      </w:pPr>
+      <w:r>
+        <w:rPr>
+          <w:sz w:val="13"/>
+          <w:szCs w:val="13"/>
         </w:rPr>
         <w:t>Tapu dairelerinde belge baskı işlemlerini hızlandırma</w:t>
       </w:r>
@@ -935,8 +944,8 @@
         <w:ind w:left="360"/>
         <w:jc w:val="both"/>
         <w:rPr>
-          <w:sz w:val="20"/>
-          <w:szCs w:val="20"/>
+          <w:sz w:val="13"/>
+          <w:szCs w:val="13"/>
         </w:rPr>
       </w:pPr>
     </w:p>
@@ -946,15 +955,15 @@
         <w:jc w:val="both"/>
         <w:rPr>
           <w:color w:val="FFFFFF" w:themeColor="background1"/>
-          <w:sz w:val="20"/>
-          <w:szCs w:val="20"/>
+          <w:sz w:val="13"/>
+          <w:szCs w:val="13"/>
         </w:rPr>
       </w:pPr>
       <w:r>
         <w:rPr>
           <w:color w:val="FFFFFF" w:themeColor="background1"/>
-          <w:sz w:val="20"/>
-          <w:szCs w:val="20"/>
+          <w:sz w:val="13"/>
+          <w:szCs w:val="13"/>
         </w:rPr>
         <w:t>Cevap: b) e-Randevu ve sıramatik entegrasyonu</w:t>
       </w:r>
@@ -964,8 +973,8 @@
         <w:ind w:left="360"/>
         <w:jc w:val="both"/>
         <w:rPr>
-          <w:sz w:val="20"/>
-          <w:szCs w:val="20"/>
+          <w:sz w:val="13"/>
+          <w:szCs w:val="13"/>
         </w:rPr>
       </w:pPr>
     </w:p>
@@ -976,16 +985,16 @@
         <w:rPr>
           <w:b/>
           <w:bCs/>
-          <w:sz w:val="20"/>
-          <w:szCs w:val="20"/>
+          <w:sz w:val="13"/>
+          <w:szCs w:val="13"/>
         </w:rPr>
       </w:pPr>
       <w:r>
         <w:rPr>
           <w:b/>
           <w:bCs/>
-          <w:sz w:val="20"/>
-          <w:szCs w:val="20"/>
+          <w:sz w:val="13"/>
+          <w:szCs w:val="13"/>
         </w:rPr>
         <w:t>S</w:t>
       </w:r>
@@ -993,8 +1002,8 @@
         <w:rPr>
           <w:b/>
           <w:bCs/>
-          <w:sz w:val="20"/>
-          <w:szCs w:val="20"/>
+          <w:sz w:val="13"/>
+          <w:szCs w:val="13"/>
         </w:rPr>
         <w:t>3. e-Devlet üzerinden hangi bilgiye erişilemez?</w:t>
       </w:r>
@@ -1002,8 +1011,8 @@
         <w:rPr>
           <w:b/>
           <w:bCs/>
-          <w:sz w:val="20"/>
-          <w:szCs w:val="20"/>
+          <w:sz w:val="13"/>
+          <w:szCs w:val="13"/>
         </w:rPr>
         <w:t xml:space="preserve"> (10 puan)</w:t>
       </w:r>
@@ -1018,14 +1027,14 @@
         <w:ind w:left="1134"/>
         <w:jc w:val="both"/>
         <w:rPr>
-          <w:sz w:val="20"/>
-          <w:szCs w:val="20"/>
-        </w:rPr>
-      </w:pPr>
-      <w:r>
-        <w:rPr>
-          <w:sz w:val="20"/>
-          <w:szCs w:val="20"/>
+          <w:sz w:val="13"/>
+          <w:szCs w:val="13"/>
+        </w:rPr>
+      </w:pPr>
+      <w:r>
+        <w:rPr>
+          <w:sz w:val="13"/>
+          <w:szCs w:val="13"/>
         </w:rPr>
         <w:t>Tapu ve kadastro bilgileri</w:t>
       </w:r>
@@ -1040,14 +1049,14 @@
         <w:ind w:left="1134"/>
         <w:jc w:val="both"/>
         <w:rPr>
-          <w:sz w:val="20"/>
-          <w:szCs w:val="20"/>
-        </w:rPr>
-      </w:pPr>
-      <w:r>
-        <w:rPr>
-          <w:sz w:val="20"/>
-          <w:szCs w:val="20"/>
+          <w:sz w:val="13"/>
+          <w:szCs w:val="13"/>
+        </w:rPr>
+      </w:pPr>
+      <w:r>
+        <w:rPr>
+          <w:sz w:val="13"/>
+          <w:szCs w:val="13"/>
         </w:rPr>
         <w:t>İşlemle ilgili harç bilgileri</w:t>
       </w:r>
@@ -1062,14 +1071,14 @@
         <w:ind w:left="1134"/>
         <w:jc w:val="both"/>
         <w:rPr>
-          <w:sz w:val="20"/>
-          <w:szCs w:val="20"/>
-        </w:rPr>
-      </w:pPr>
-      <w:r>
-        <w:rPr>
-          <w:sz w:val="20"/>
-          <w:szCs w:val="20"/>
+          <w:sz w:val="13"/>
+          <w:szCs w:val="13"/>
+        </w:rPr>
+      </w:pPr>
+      <w:r>
+        <w:rPr>
+          <w:sz w:val="13"/>
+          <w:szCs w:val="13"/>
         </w:rPr>
         <w:t>Tapu işlemi talep eden kişi bilgileri</w:t>
       </w:r>
@@ -1084,14 +1093,14 @@
         <w:ind w:left="1134"/>
         <w:jc w:val="both"/>
         <w:rPr>
-          <w:sz w:val="20"/>
-          <w:szCs w:val="20"/>
-        </w:rPr>
-      </w:pPr>
-      <w:r>
-        <w:rPr>
-          <w:sz w:val="20"/>
-          <w:szCs w:val="20"/>
+          <w:sz w:val="13"/>
+          <w:szCs w:val="13"/>
+        </w:rPr>
+      </w:pPr>
+      <w:r>
+        <w:rPr>
+          <w:sz w:val="13"/>
+          <w:szCs w:val="13"/>
         </w:rPr>
         <w:t>E-devlet üzerinden arsa satış bedelinin yönetimi</w:t>
       </w:r>
@@ -1106,14 +1115,14 @@
         <w:ind w:left="1134"/>
         <w:jc w:val="both"/>
         <w:rPr>
-          <w:sz w:val="20"/>
-          <w:szCs w:val="20"/>
-        </w:rPr>
-      </w:pPr>
-      <w:r>
-        <w:rPr>
-          <w:sz w:val="20"/>
-          <w:szCs w:val="20"/>
+          <w:sz w:val="13"/>
+          <w:szCs w:val="13"/>
+        </w:rPr>
+      </w:pPr>
+      <w:r>
+        <w:rPr>
+          <w:sz w:val="13"/>
+          <w:szCs w:val="13"/>
         </w:rPr>
         <w:t>Tapu harcı makbuz örnekleri</w:t>
       </w:r>
@@ -1123,8 +1132,8 @@
         <w:ind w:left="360"/>
         <w:jc w:val="both"/>
         <w:rPr>
-          <w:sz w:val="20"/>
-          <w:szCs w:val="20"/>
+          <w:sz w:val="13"/>
+          <w:szCs w:val="13"/>
         </w:rPr>
       </w:pPr>
     </w:p>
@@ -1134,15 +1143,15 @@
         <w:jc w:val="both"/>
         <w:rPr>
           <w:color w:val="FFFFFF" w:themeColor="background1"/>
-          <w:sz w:val="20"/>
-          <w:szCs w:val="20"/>
+          <w:sz w:val="13"/>
+          <w:szCs w:val="13"/>
         </w:rPr>
       </w:pPr>
       <w:r>
         <w:rPr>
           <w:color w:val="FFFFFF" w:themeColor="background1"/>
-          <w:sz w:val="20"/>
-          <w:szCs w:val="20"/>
+          <w:sz w:val="13"/>
+          <w:szCs w:val="13"/>
         </w:rPr>
         <w:t>Cevap: d) E-devlet üzerinden arsa satış bedelinin yönetimi</w:t>
       </w:r>
@@ -1152,8 +1161,8 @@
         <w:ind w:left="360"/>
         <w:jc w:val="both"/>
         <w:rPr>
-          <w:sz w:val="20"/>
-          <w:szCs w:val="20"/>
+          <w:sz w:val="13"/>
+          <w:szCs w:val="13"/>
         </w:rPr>
       </w:pPr>
     </w:p>
@@ -1164,16 +1173,16 @@
         <w:rPr>
           <w:b/>
           <w:bCs/>
-          <w:sz w:val="20"/>
-          <w:szCs w:val="20"/>
+          <w:sz w:val="13"/>
+          <w:szCs w:val="13"/>
         </w:rPr>
       </w:pPr>
       <w:r>
         <w:rPr>
           <w:b/>
           <w:bCs/>
-          <w:sz w:val="20"/>
-          <w:szCs w:val="20"/>
+          <w:sz w:val="13"/>
+          <w:szCs w:val="13"/>
         </w:rPr>
         <w:t>S</w:t>
       </w:r>
@@ -1181,8 +1190,8 @@
         <w:rPr>
           <w:b/>
           <w:bCs/>
-          <w:sz w:val="20"/>
-          <w:szCs w:val="20"/>
+          <w:sz w:val="13"/>
+          <w:szCs w:val="13"/>
         </w:rPr>
         <w:t>4. Web-Tapu uygulamasının temel işlevlerinden biri hangisidir?</w:t>
       </w:r>
@@ -1190,8 +1199,8 @@
         <w:rPr>
           <w:b/>
           <w:bCs/>
-          <w:sz w:val="20"/>
-          <w:szCs w:val="20"/>
+          <w:sz w:val="13"/>
+          <w:szCs w:val="13"/>
         </w:rPr>
         <w:t xml:space="preserve"> (</w:t>
       </w:r>
@@ -1199,8 +1208,8 @@
         <w:rPr>
           <w:b/>
           <w:bCs/>
-          <w:sz w:val="20"/>
-          <w:szCs w:val="20"/>
+          <w:sz w:val="13"/>
+          <w:szCs w:val="13"/>
         </w:rPr>
         <w:t>5</w:t>
       </w:r>
@@ -1208,8 +1217,8 @@
         <w:rPr>
           <w:b/>
           <w:bCs/>
-          <w:sz w:val="20"/>
-          <w:szCs w:val="20"/>
+          <w:sz w:val="13"/>
+          <w:szCs w:val="13"/>
         </w:rPr>
         <w:t xml:space="preserve"> puan)</w:t>
       </w:r>
@@ -1223,14 +1232,14 @@
         </w:numPr>
         <w:jc w:val="both"/>
         <w:rPr>
-          <w:sz w:val="20"/>
-          <w:szCs w:val="20"/>
-        </w:rPr>
-      </w:pPr>
-      <w:r>
-        <w:rPr>
-          <w:sz w:val="20"/>
-          <w:szCs w:val="20"/>
+          <w:sz w:val="13"/>
+          <w:szCs w:val="13"/>
+        </w:rPr>
+      </w:pPr>
+      <w:r>
+        <w:rPr>
+          <w:sz w:val="13"/>
+          <w:szCs w:val="13"/>
         </w:rPr>
         <w:t>Mülkiyet bilgilerini fiziksel olarak sunmak</w:t>
       </w:r>
@@ -1244,14 +1253,14 @@
         </w:numPr>
         <w:jc w:val="both"/>
         <w:rPr>
-          <w:sz w:val="20"/>
-          <w:szCs w:val="20"/>
-        </w:rPr>
-      </w:pPr>
-      <w:r>
-        <w:rPr>
-          <w:sz w:val="20"/>
-          <w:szCs w:val="20"/>
+          <w:sz w:val="13"/>
+          <w:szCs w:val="13"/>
+        </w:rPr>
+      </w:pPr>
+      <w:r>
+        <w:rPr>
+          <w:sz w:val="13"/>
+          <w:szCs w:val="13"/>
         </w:rPr>
         <w:t>Tapu müdürlüğüne gitmeden işlem başvurusu yapabilmek</w:t>
       </w:r>
@@ -1265,14 +1274,14 @@
         </w:numPr>
         <w:jc w:val="both"/>
         <w:rPr>
-          <w:sz w:val="20"/>
-          <w:szCs w:val="20"/>
-        </w:rPr>
-      </w:pPr>
-      <w:r>
-        <w:rPr>
-          <w:sz w:val="20"/>
-          <w:szCs w:val="20"/>
+          <w:sz w:val="13"/>
+          <w:szCs w:val="13"/>
+        </w:rPr>
+      </w:pPr>
+      <w:r>
+        <w:rPr>
+          <w:sz w:val="13"/>
+          <w:szCs w:val="13"/>
         </w:rPr>
         <w:t>Tapu belgelerini manuel olarak işlemek</w:t>
       </w:r>
@@ -1286,14 +1295,14 @@
         </w:numPr>
         <w:jc w:val="both"/>
         <w:rPr>
-          <w:sz w:val="20"/>
-          <w:szCs w:val="20"/>
-        </w:rPr>
-      </w:pPr>
-      <w:r>
-        <w:rPr>
-          <w:sz w:val="20"/>
-          <w:szCs w:val="20"/>
+          <w:sz w:val="13"/>
+          <w:szCs w:val="13"/>
+        </w:rPr>
+      </w:pPr>
+      <w:r>
+        <w:rPr>
+          <w:sz w:val="13"/>
+          <w:szCs w:val="13"/>
         </w:rPr>
         <w:t>Arşiv kayıtlarını yalnızca müdürlük içinde görmek</w:t>
       </w:r>
@@ -1307,30 +1316,30 @@
         </w:numPr>
         <w:jc w:val="both"/>
         <w:rPr>
-          <w:sz w:val="20"/>
-          <w:szCs w:val="20"/>
-        </w:rPr>
-      </w:pPr>
-      <w:r>
-        <w:rPr>
-          <w:sz w:val="20"/>
-          <w:szCs w:val="20"/>
+          <w:sz w:val="13"/>
+          <w:szCs w:val="13"/>
+        </w:rPr>
+      </w:pPr>
+      <w:r>
+        <w:rPr>
+          <w:sz w:val="13"/>
+          <w:szCs w:val="13"/>
         </w:rPr>
         <w:t xml:space="preserve">Kadastro bilgilerini yalnızca </w:t>
       </w:r>
       <w:proofErr w:type="gramStart"/>
       <w:r>
         <w:rPr>
-          <w:sz w:val="20"/>
-          <w:szCs w:val="20"/>
+          <w:sz w:val="13"/>
+          <w:szCs w:val="13"/>
         </w:rPr>
         <w:t>kağıt</w:t>
       </w:r>
       <w:proofErr w:type="gramEnd"/>
       <w:r>
         <w:rPr>
-          <w:sz w:val="20"/>
-          <w:szCs w:val="20"/>
+          <w:sz w:val="13"/>
+          <w:szCs w:val="13"/>
         </w:rPr>
         <w:t xml:space="preserve"> üzerinde saklamak</w:t>
       </w:r>
@@ -1340,8 +1349,8 @@
         <w:ind w:left="360"/>
         <w:jc w:val="both"/>
         <w:rPr>
-          <w:sz w:val="20"/>
-          <w:szCs w:val="20"/>
+          <w:sz w:val="13"/>
+          <w:szCs w:val="13"/>
         </w:rPr>
       </w:pPr>
     </w:p>
@@ -1351,15 +1360,15 @@
         <w:jc w:val="both"/>
         <w:rPr>
           <w:color w:val="FFFFFF" w:themeColor="background1"/>
-          <w:sz w:val="20"/>
-          <w:szCs w:val="20"/>
+          <w:sz w:val="13"/>
+          <w:szCs w:val="13"/>
         </w:rPr>
       </w:pPr>
       <w:r>
         <w:rPr>
           <w:color w:val="FFFFFF" w:themeColor="background1"/>
-          <w:sz w:val="20"/>
-          <w:szCs w:val="20"/>
+          <w:sz w:val="13"/>
+          <w:szCs w:val="13"/>
         </w:rPr>
         <w:t>Cevap: b) Tapu müdürlüğüne gitmeden işlem başvurusu yapabilmek</w:t>
       </w:r>
@@ -1369,8 +1378,8 @@
         <w:ind w:left="360"/>
         <w:jc w:val="both"/>
         <w:rPr>
-          <w:sz w:val="20"/>
-          <w:szCs w:val="20"/>
+          <w:sz w:val="13"/>
+          <w:szCs w:val="13"/>
         </w:rPr>
       </w:pPr>
     </w:p>
@@ -1381,16 +1390,16 @@
         <w:rPr>
           <w:b/>
           <w:bCs/>
-          <w:sz w:val="20"/>
-          <w:szCs w:val="20"/>
+          <w:sz w:val="13"/>
+          <w:szCs w:val="13"/>
         </w:rPr>
       </w:pPr>
       <w:r>
         <w:rPr>
           <w:b/>
           <w:bCs/>
-          <w:sz w:val="20"/>
-          <w:szCs w:val="20"/>
+          <w:sz w:val="13"/>
+          <w:szCs w:val="13"/>
         </w:rPr>
         <w:t>S</w:t>
       </w:r>
@@ -1398,8 +1407,8 @@
         <w:rPr>
           <w:b/>
           <w:bCs/>
-          <w:sz w:val="20"/>
-          <w:szCs w:val="20"/>
+          <w:sz w:val="13"/>
+          <w:szCs w:val="13"/>
         </w:rPr>
         <w:t>5. e-Randevu sistemi hangi avantajı sağlar?</w:t>
       </w:r>
@@ -1407,8 +1416,8 @@
         <w:rPr>
           <w:b/>
           <w:bCs/>
-          <w:sz w:val="20"/>
-          <w:szCs w:val="20"/>
+          <w:sz w:val="13"/>
+          <w:szCs w:val="13"/>
         </w:rPr>
         <w:t xml:space="preserve"> (</w:t>
       </w:r>
@@ -1416,8 +1425,8 @@
         <w:rPr>
           <w:b/>
           <w:bCs/>
-          <w:sz w:val="20"/>
-          <w:szCs w:val="20"/>
+          <w:sz w:val="13"/>
+          <w:szCs w:val="13"/>
         </w:rPr>
         <w:t>5</w:t>
       </w:r>
@@ -1425,8 +1434,8 @@
         <w:rPr>
           <w:b/>
           <w:bCs/>
-          <w:sz w:val="20"/>
-          <w:szCs w:val="20"/>
+          <w:sz w:val="13"/>
+          <w:szCs w:val="13"/>
         </w:rPr>
         <w:t xml:space="preserve"> puan)</w:t>
       </w:r>
@@ -1440,14 +1449,14 @@
         </w:numPr>
         <w:jc w:val="both"/>
         <w:rPr>
-          <w:sz w:val="20"/>
-          <w:szCs w:val="20"/>
-        </w:rPr>
-      </w:pPr>
-      <w:r>
-        <w:rPr>
-          <w:sz w:val="20"/>
-          <w:szCs w:val="20"/>
+          <w:sz w:val="13"/>
+          <w:szCs w:val="13"/>
+        </w:rPr>
+      </w:pPr>
+      <w:r>
+        <w:rPr>
+          <w:sz w:val="13"/>
+          <w:szCs w:val="13"/>
         </w:rPr>
         <w:t>İşlem sırasında belge baskı işlemlerini hızlandırır</w:t>
       </w:r>
@@ -1461,14 +1470,14 @@
         </w:numPr>
         <w:jc w:val="both"/>
         <w:rPr>
-          <w:sz w:val="20"/>
-          <w:szCs w:val="20"/>
-        </w:rPr>
-      </w:pPr>
-      <w:r>
-        <w:rPr>
-          <w:sz w:val="20"/>
-          <w:szCs w:val="20"/>
+          <w:sz w:val="13"/>
+          <w:szCs w:val="13"/>
+        </w:rPr>
+      </w:pPr>
+      <w:r>
+        <w:rPr>
+          <w:sz w:val="13"/>
+          <w:szCs w:val="13"/>
         </w:rPr>
         <w:t>Tapu harç oranlarını yönetir</w:t>
       </w:r>
@@ -1482,14 +1491,14 @@
         </w:numPr>
         <w:jc w:val="both"/>
         <w:rPr>
-          <w:sz w:val="20"/>
-          <w:szCs w:val="20"/>
-        </w:rPr>
-      </w:pPr>
-      <w:r>
-        <w:rPr>
-          <w:sz w:val="20"/>
-          <w:szCs w:val="20"/>
+          <w:sz w:val="13"/>
+          <w:szCs w:val="13"/>
+        </w:rPr>
+      </w:pPr>
+      <w:r>
+        <w:rPr>
+          <w:sz w:val="13"/>
+          <w:szCs w:val="13"/>
         </w:rPr>
         <w:t>Vatandaşların müdürlüklerdeki sırasını karışıklık olmadan takip etmesini sağlar</w:t>
       </w:r>
@@ -1503,14 +1512,14 @@
         </w:numPr>
         <w:jc w:val="both"/>
         <w:rPr>
-          <w:sz w:val="20"/>
-          <w:szCs w:val="20"/>
-        </w:rPr>
-      </w:pPr>
-      <w:r>
-        <w:rPr>
-          <w:sz w:val="20"/>
-          <w:szCs w:val="20"/>
+          <w:sz w:val="13"/>
+          <w:szCs w:val="13"/>
+        </w:rPr>
+      </w:pPr>
+      <w:r>
+        <w:rPr>
+          <w:sz w:val="13"/>
+          <w:szCs w:val="13"/>
         </w:rPr>
         <w:t>Sadece tapu müdürlüğünde kullanılabilir</w:t>
       </w:r>
@@ -1524,14 +1533,14 @@
         </w:numPr>
         <w:jc w:val="both"/>
         <w:rPr>
-          <w:sz w:val="20"/>
-          <w:szCs w:val="20"/>
-        </w:rPr>
-      </w:pPr>
-      <w:r>
-        <w:rPr>
-          <w:sz w:val="20"/>
-          <w:szCs w:val="20"/>
+          <w:sz w:val="13"/>
+          <w:szCs w:val="13"/>
+        </w:rPr>
+      </w:pPr>
+      <w:r>
+        <w:rPr>
+          <w:sz w:val="13"/>
+          <w:szCs w:val="13"/>
         </w:rPr>
         <w:t>Belge arşivleme işlemlerini hızlandırır</w:t>
       </w:r>
@@ -1541,8 +1550,8 @@
         <w:ind w:left="360"/>
         <w:jc w:val="both"/>
         <w:rPr>
-          <w:sz w:val="20"/>
-          <w:szCs w:val="20"/>
+          <w:sz w:val="13"/>
+          <w:szCs w:val="13"/>
         </w:rPr>
       </w:pPr>
     </w:p>
@@ -1552,15 +1561,15 @@
         <w:jc w:val="both"/>
         <w:rPr>
           <w:color w:val="FFFFFF" w:themeColor="background1"/>
-          <w:sz w:val="20"/>
-          <w:szCs w:val="20"/>
+          <w:sz w:val="13"/>
+          <w:szCs w:val="13"/>
         </w:rPr>
       </w:pPr>
       <w:r>
         <w:rPr>
           <w:color w:val="FFFFFF" w:themeColor="background1"/>
-          <w:sz w:val="20"/>
-          <w:szCs w:val="20"/>
+          <w:sz w:val="13"/>
+          <w:szCs w:val="13"/>
         </w:rPr>
         <w:t>Cevap: c) Vatandaşların müdürlüklerdeki sırasını karışıklık olmadan takip etmesini sağlar</w:t>
       </w:r>
@@ -1570,8 +1579,8 @@
         <w:ind w:left="360"/>
         <w:jc w:val="both"/>
         <w:rPr>
-          <w:sz w:val="20"/>
-          <w:szCs w:val="20"/>
+          <w:sz w:val="13"/>
+          <w:szCs w:val="13"/>
         </w:rPr>
       </w:pPr>
     </w:p>
@@ -1582,16 +1591,16 @@
         <w:rPr>
           <w:b/>
           <w:bCs/>
-          <w:sz w:val="20"/>
-          <w:szCs w:val="20"/>
+          <w:sz w:val="13"/>
+          <w:szCs w:val="13"/>
         </w:rPr>
       </w:pPr>
       <w:r>
         <w:rPr>
           <w:b/>
           <w:bCs/>
-          <w:sz w:val="20"/>
-          <w:szCs w:val="20"/>
+          <w:sz w:val="13"/>
+          <w:szCs w:val="13"/>
         </w:rPr>
         <w:t>S</w:t>
       </w:r>
@@ -1599,8 +1608,8 @@
         <w:rPr>
           <w:b/>
           <w:bCs/>
-          <w:sz w:val="20"/>
-          <w:szCs w:val="20"/>
+          <w:sz w:val="13"/>
+          <w:szCs w:val="13"/>
         </w:rPr>
         <w:t xml:space="preserve">6. </w:t>
       </w:r>
@@ -1609,8 +1618,8 @@
         <w:rPr>
           <w:b/>
           <w:bCs/>
-          <w:sz w:val="20"/>
-          <w:szCs w:val="20"/>
+          <w:sz w:val="13"/>
+          <w:szCs w:val="13"/>
         </w:rPr>
         <w:t>MEGSİS'in</w:t>
       </w:r>
@@ -1619,8 +1628,8 @@
         <w:rPr>
           <w:b/>
           <w:bCs/>
-          <w:sz w:val="20"/>
-          <w:szCs w:val="20"/>
+          <w:sz w:val="13"/>
+          <w:szCs w:val="13"/>
         </w:rPr>
         <w:t xml:space="preserve"> temel amacı nedir?</w:t>
       </w:r>
@@ -1628,8 +1637,8 @@
         <w:rPr>
           <w:b/>
           <w:bCs/>
-          <w:sz w:val="20"/>
-          <w:szCs w:val="20"/>
+          <w:sz w:val="13"/>
+          <w:szCs w:val="13"/>
         </w:rPr>
         <w:t xml:space="preserve"> (10 puan)</w:t>
       </w:r>
@@ -1643,14 +1652,14 @@
         </w:numPr>
         <w:jc w:val="both"/>
         <w:rPr>
-          <w:sz w:val="20"/>
-          <w:szCs w:val="20"/>
-        </w:rPr>
-      </w:pPr>
-      <w:r>
-        <w:rPr>
-          <w:sz w:val="20"/>
-          <w:szCs w:val="20"/>
+          <w:sz w:val="13"/>
+          <w:szCs w:val="13"/>
+        </w:rPr>
+      </w:pPr>
+      <w:r>
+        <w:rPr>
+          <w:sz w:val="13"/>
+          <w:szCs w:val="13"/>
         </w:rPr>
         <w:t>Tapu işlemlerini yalnızca fiziksel ortamda yürütmek</w:t>
       </w:r>
@@ -1664,14 +1673,14 @@
         </w:numPr>
         <w:jc w:val="both"/>
         <w:rPr>
-          <w:sz w:val="20"/>
-          <w:szCs w:val="20"/>
-        </w:rPr>
-      </w:pPr>
-      <w:r>
-        <w:rPr>
-          <w:sz w:val="20"/>
-          <w:szCs w:val="20"/>
+          <w:sz w:val="13"/>
+          <w:szCs w:val="13"/>
+        </w:rPr>
+      </w:pPr>
+      <w:r>
+        <w:rPr>
+          <w:sz w:val="13"/>
+          <w:szCs w:val="13"/>
         </w:rPr>
         <w:t>Kadastro verilerinin sayısal olarak merkezi bir sistemde toplanması</w:t>
       </w:r>
@@ -1685,14 +1694,14 @@
         </w:numPr>
         <w:jc w:val="both"/>
         <w:rPr>
-          <w:sz w:val="20"/>
-          <w:szCs w:val="20"/>
-        </w:rPr>
-      </w:pPr>
-      <w:r>
-        <w:rPr>
-          <w:sz w:val="20"/>
-          <w:szCs w:val="20"/>
+          <w:sz w:val="13"/>
+          <w:szCs w:val="13"/>
+        </w:rPr>
+      </w:pPr>
+      <w:r>
+        <w:rPr>
+          <w:sz w:val="13"/>
+          <w:szCs w:val="13"/>
         </w:rPr>
         <w:t>Tapu harç bilgilerini yönetmek</w:t>
       </w:r>
@@ -1706,14 +1715,14 @@
         </w:numPr>
         <w:jc w:val="both"/>
         <w:rPr>
-          <w:sz w:val="20"/>
-          <w:szCs w:val="20"/>
-        </w:rPr>
-      </w:pPr>
-      <w:r>
-        <w:rPr>
-          <w:sz w:val="20"/>
-          <w:szCs w:val="20"/>
+          <w:sz w:val="13"/>
+          <w:szCs w:val="13"/>
+        </w:rPr>
+      </w:pPr>
+      <w:r>
+        <w:rPr>
+          <w:sz w:val="13"/>
+          <w:szCs w:val="13"/>
         </w:rPr>
         <w:t>Yalnızca vatandaşların kullanımına sunulmuş bir sistemdir</w:t>
       </w:r>
@@ -1727,14 +1736,14 @@
         </w:numPr>
         <w:jc w:val="both"/>
         <w:rPr>
-          <w:sz w:val="20"/>
-          <w:szCs w:val="20"/>
-        </w:rPr>
-      </w:pPr>
-      <w:r>
-        <w:rPr>
-          <w:sz w:val="20"/>
-          <w:szCs w:val="20"/>
+          <w:sz w:val="13"/>
+          <w:szCs w:val="13"/>
+        </w:rPr>
+      </w:pPr>
+      <w:r>
+        <w:rPr>
+          <w:sz w:val="13"/>
+          <w:szCs w:val="13"/>
         </w:rPr>
         <w:t>Tapu belgelerinin fiziksel saklanması</w:t>
       </w:r>
@@ -1744,8 +1753,8 @@
         <w:ind w:left="360"/>
         <w:jc w:val="both"/>
         <w:rPr>
-          <w:sz w:val="20"/>
-          <w:szCs w:val="20"/>
+          <w:sz w:val="13"/>
+          <w:szCs w:val="13"/>
         </w:rPr>
       </w:pPr>
     </w:p>
@@ -1755,15 +1764,15 @@
         <w:jc w:val="both"/>
         <w:rPr>
           <w:color w:val="FFFFFF" w:themeColor="background1"/>
-          <w:sz w:val="20"/>
-          <w:szCs w:val="20"/>
+          <w:sz w:val="13"/>
+          <w:szCs w:val="13"/>
         </w:rPr>
       </w:pPr>
       <w:r>
         <w:rPr>
           <w:color w:val="FFFFFF" w:themeColor="background1"/>
-          <w:sz w:val="20"/>
-          <w:szCs w:val="20"/>
+          <w:sz w:val="13"/>
+          <w:szCs w:val="13"/>
         </w:rPr>
         <w:t>Cevap: b) Kadastro verilerinin sayısal olarak merkezi bir sistemde toplanması</w:t>
       </w:r>
@@ -1773,8 +1782,8 @@
         <w:ind w:left="360"/>
         <w:jc w:val="both"/>
         <w:rPr>
-          <w:sz w:val="20"/>
-          <w:szCs w:val="20"/>
+          <w:sz w:val="13"/>
+          <w:szCs w:val="13"/>
         </w:rPr>
       </w:pPr>
     </w:p>
@@ -1785,16 +1794,16 @@
         <w:rPr>
           <w:b/>
           <w:bCs/>
-          <w:sz w:val="20"/>
-          <w:szCs w:val="20"/>
+          <w:sz w:val="13"/>
+          <w:szCs w:val="13"/>
         </w:rPr>
       </w:pPr>
       <w:r>
         <w:rPr>
           <w:b/>
           <w:bCs/>
-          <w:sz w:val="20"/>
-          <w:szCs w:val="20"/>
+          <w:sz w:val="13"/>
+          <w:szCs w:val="13"/>
         </w:rPr>
         <w:t>S</w:t>
       </w:r>
@@ -1802,8 +1811,8 @@
         <w:rPr>
           <w:b/>
           <w:bCs/>
-          <w:sz w:val="20"/>
-          <w:szCs w:val="20"/>
+          <w:sz w:val="13"/>
+          <w:szCs w:val="13"/>
         </w:rPr>
         <w:t>7. MEGSİS üzerinden yapılan parsel sorgulamada hangi bilgiye erişilemez?</w:t>
       </w:r>
@@ -1811,8 +1820,8 @@
         <w:rPr>
           <w:b/>
           <w:bCs/>
-          <w:sz w:val="20"/>
-          <w:szCs w:val="20"/>
+          <w:sz w:val="13"/>
+          <w:szCs w:val="13"/>
         </w:rPr>
         <w:t xml:space="preserve"> (10 puan)</w:t>
       </w:r>
@@ -1826,14 +1835,14 @@
         </w:numPr>
         <w:jc w:val="both"/>
         <w:rPr>
-          <w:sz w:val="20"/>
-          <w:szCs w:val="20"/>
-        </w:rPr>
-      </w:pPr>
-      <w:r>
-        <w:rPr>
-          <w:sz w:val="20"/>
-          <w:szCs w:val="20"/>
+          <w:sz w:val="13"/>
+          <w:szCs w:val="13"/>
+        </w:rPr>
+      </w:pPr>
+      <w:r>
+        <w:rPr>
+          <w:sz w:val="13"/>
+          <w:szCs w:val="13"/>
         </w:rPr>
         <w:t>Taşınmazın yüzölçümü</w:t>
       </w:r>
@@ -1847,14 +1856,14 @@
         </w:numPr>
         <w:jc w:val="both"/>
         <w:rPr>
-          <w:sz w:val="20"/>
-          <w:szCs w:val="20"/>
-        </w:rPr>
-      </w:pPr>
-      <w:r>
-        <w:rPr>
-          <w:sz w:val="20"/>
-          <w:szCs w:val="20"/>
+          <w:sz w:val="13"/>
+          <w:szCs w:val="13"/>
+        </w:rPr>
+      </w:pPr>
+      <w:r>
+        <w:rPr>
+          <w:sz w:val="13"/>
+          <w:szCs w:val="13"/>
         </w:rPr>
         <w:t>Taşınmazın mevkii ve konumu</w:t>
       </w:r>
@@ -1868,16 +1877,15 @@
         </w:numPr>
         <w:jc w:val="both"/>
         <w:rPr>
-          <w:sz w:val="20"/>
-          <w:szCs w:val="20"/>
-        </w:rPr>
-      </w:pPr>
-      <w:r>
-        <w:rPr>
-          <w:sz w:val="20"/>
-          <w:szCs w:val="20"/>
-        </w:rPr>
-        <w:lastRenderedPageBreak/>
+          <w:sz w:val="13"/>
+          <w:szCs w:val="13"/>
+        </w:rPr>
+      </w:pPr>
+      <w:r>
+        <w:rPr>
+          <w:sz w:val="13"/>
+          <w:szCs w:val="13"/>
+        </w:rPr>
         <w:t>Taşınmazın fiziksel durumuna ilişkin fotoğraflar</w:t>
       </w:r>
     </w:p>
@@ -1890,14 +1898,14 @@
         </w:numPr>
         <w:jc w:val="both"/>
         <w:rPr>
-          <w:sz w:val="20"/>
-          <w:szCs w:val="20"/>
-        </w:rPr>
-      </w:pPr>
-      <w:r>
-        <w:rPr>
-          <w:sz w:val="20"/>
-          <w:szCs w:val="20"/>
+          <w:sz w:val="13"/>
+          <w:szCs w:val="13"/>
+        </w:rPr>
+      </w:pPr>
+      <w:r>
+        <w:rPr>
+          <w:sz w:val="13"/>
+          <w:szCs w:val="13"/>
         </w:rPr>
         <w:t>Parsel köşe koordinatları</w:t>
       </w:r>
@@ -1911,14 +1919,14 @@
         </w:numPr>
         <w:jc w:val="both"/>
         <w:rPr>
-          <w:sz w:val="20"/>
-          <w:szCs w:val="20"/>
-        </w:rPr>
-      </w:pPr>
-      <w:r>
-        <w:rPr>
-          <w:sz w:val="20"/>
-          <w:szCs w:val="20"/>
+          <w:sz w:val="13"/>
+          <w:szCs w:val="13"/>
+        </w:rPr>
+      </w:pPr>
+      <w:r>
+        <w:rPr>
+          <w:sz w:val="13"/>
+          <w:szCs w:val="13"/>
         </w:rPr>
         <w:t>Ada ve parsel bilgileri</w:t>
       </w:r>
@@ -1928,8 +1936,8 @@
         <w:ind w:left="360"/>
         <w:jc w:val="both"/>
         <w:rPr>
-          <w:sz w:val="20"/>
-          <w:szCs w:val="20"/>
+          <w:sz w:val="13"/>
+          <w:szCs w:val="13"/>
         </w:rPr>
       </w:pPr>
     </w:p>
@@ -1939,15 +1947,15 @@
         <w:jc w:val="both"/>
         <w:rPr>
           <w:color w:val="FFFFFF" w:themeColor="background1"/>
-          <w:sz w:val="20"/>
-          <w:szCs w:val="20"/>
+          <w:sz w:val="13"/>
+          <w:szCs w:val="13"/>
         </w:rPr>
       </w:pPr>
       <w:r>
         <w:rPr>
           <w:color w:val="FFFFFF" w:themeColor="background1"/>
-          <w:sz w:val="20"/>
-          <w:szCs w:val="20"/>
+          <w:sz w:val="13"/>
+          <w:szCs w:val="13"/>
         </w:rPr>
         <w:t>Cevap: c) Taşınmazın fiziksel durumuna ilişkin fotoğraflar</w:t>
       </w:r>
@@ -1957,8 +1965,8 @@
         <w:ind w:left="360"/>
         <w:jc w:val="both"/>
         <w:rPr>
-          <w:sz w:val="20"/>
-          <w:szCs w:val="20"/>
+          <w:sz w:val="13"/>
+          <w:szCs w:val="13"/>
         </w:rPr>
       </w:pPr>
     </w:p>
@@ -1969,16 +1977,16 @@
         <w:rPr>
           <w:b/>
           <w:bCs/>
-          <w:sz w:val="20"/>
-          <w:szCs w:val="20"/>
+          <w:sz w:val="13"/>
+          <w:szCs w:val="13"/>
         </w:rPr>
       </w:pPr>
       <w:r>
         <w:rPr>
           <w:b/>
           <w:bCs/>
-          <w:sz w:val="20"/>
-          <w:szCs w:val="20"/>
+          <w:sz w:val="13"/>
+          <w:szCs w:val="13"/>
         </w:rPr>
         <w:t>S</w:t>
       </w:r>
@@ -1986,8 +1994,8 @@
         <w:rPr>
           <w:b/>
           <w:bCs/>
-          <w:sz w:val="20"/>
-          <w:szCs w:val="20"/>
+          <w:sz w:val="13"/>
+          <w:szCs w:val="13"/>
         </w:rPr>
         <w:t xml:space="preserve">8. </w:t>
       </w:r>
@@ -1996,8 +2004,8 @@
         <w:rPr>
           <w:b/>
           <w:bCs/>
-          <w:sz w:val="20"/>
-          <w:szCs w:val="20"/>
+          <w:sz w:val="13"/>
+          <w:szCs w:val="13"/>
         </w:rPr>
         <w:t>EBYS'nin</w:t>
       </w:r>
@@ -2006,8 +2014,8 @@
         <w:rPr>
           <w:b/>
           <w:bCs/>
-          <w:sz w:val="20"/>
-          <w:szCs w:val="20"/>
+          <w:sz w:val="13"/>
+          <w:szCs w:val="13"/>
         </w:rPr>
         <w:t xml:space="preserve"> amacı nedir?</w:t>
       </w:r>
@@ -2015,8 +2023,8 @@
         <w:rPr>
           <w:b/>
           <w:bCs/>
-          <w:sz w:val="20"/>
-          <w:szCs w:val="20"/>
+          <w:sz w:val="13"/>
+          <w:szCs w:val="13"/>
         </w:rPr>
         <w:t xml:space="preserve"> (10 puan)</w:t>
       </w:r>
@@ -2030,30 +2038,30 @@
         </w:numPr>
         <w:jc w:val="both"/>
         <w:rPr>
-          <w:sz w:val="20"/>
-          <w:szCs w:val="20"/>
-        </w:rPr>
-      </w:pPr>
-      <w:r>
-        <w:rPr>
-          <w:sz w:val="20"/>
-          <w:szCs w:val="20"/>
+          <w:sz w:val="13"/>
+          <w:szCs w:val="13"/>
+        </w:rPr>
+      </w:pPr>
+      <w:r>
+        <w:rPr>
+          <w:sz w:val="13"/>
+          <w:szCs w:val="13"/>
         </w:rPr>
         <w:t xml:space="preserve">Tüm belgeleri </w:t>
       </w:r>
       <w:proofErr w:type="gramStart"/>
       <w:r>
         <w:rPr>
-          <w:sz w:val="20"/>
-          <w:szCs w:val="20"/>
+          <w:sz w:val="13"/>
+          <w:szCs w:val="13"/>
         </w:rPr>
         <w:t>kağıt</w:t>
       </w:r>
       <w:proofErr w:type="gramEnd"/>
       <w:r>
         <w:rPr>
-          <w:sz w:val="20"/>
-          <w:szCs w:val="20"/>
+          <w:sz w:val="13"/>
+          <w:szCs w:val="13"/>
         </w:rPr>
         <w:t xml:space="preserve"> ortamında saklamak</w:t>
       </w:r>
@@ -2067,14 +2075,14 @@
         </w:numPr>
         <w:jc w:val="both"/>
         <w:rPr>
-          <w:sz w:val="20"/>
-          <w:szCs w:val="20"/>
-        </w:rPr>
-      </w:pPr>
-      <w:r>
-        <w:rPr>
-          <w:sz w:val="20"/>
-          <w:szCs w:val="20"/>
+          <w:sz w:val="13"/>
+          <w:szCs w:val="13"/>
+        </w:rPr>
+      </w:pPr>
+      <w:r>
+        <w:rPr>
+          <w:sz w:val="13"/>
+          <w:szCs w:val="13"/>
         </w:rPr>
         <w:t>Tapu işlemlerini yalnızca müdürlüklerde yönetmek</w:t>
       </w:r>
@@ -2088,14 +2096,14 @@
         </w:numPr>
         <w:jc w:val="both"/>
         <w:rPr>
-          <w:sz w:val="20"/>
-          <w:szCs w:val="20"/>
-        </w:rPr>
-      </w:pPr>
-      <w:r>
-        <w:rPr>
-          <w:sz w:val="20"/>
-          <w:szCs w:val="20"/>
+          <w:sz w:val="13"/>
+          <w:szCs w:val="13"/>
+        </w:rPr>
+      </w:pPr>
+      <w:r>
+        <w:rPr>
+          <w:sz w:val="13"/>
+          <w:szCs w:val="13"/>
         </w:rPr>
         <w:t>Tapu belgelerinin yalnızca müdürlük içinde görüntülenmesini sağlamak</w:t>
       </w:r>
@@ -2109,14 +2117,14 @@
         </w:numPr>
         <w:jc w:val="both"/>
         <w:rPr>
-          <w:sz w:val="20"/>
-          <w:szCs w:val="20"/>
-        </w:rPr>
-      </w:pPr>
-      <w:r>
-        <w:rPr>
-          <w:sz w:val="20"/>
-          <w:szCs w:val="20"/>
+          <w:sz w:val="13"/>
+          <w:szCs w:val="13"/>
+        </w:rPr>
+      </w:pPr>
+      <w:r>
+        <w:rPr>
+          <w:sz w:val="13"/>
+          <w:szCs w:val="13"/>
         </w:rPr>
         <w:t>Taşınmaz bilgilerinin yalnızca vatandaşlar tarafından görülmesini sağlamak</w:t>
       </w:r>
@@ -2130,14 +2138,14 @@
         </w:numPr>
         <w:jc w:val="both"/>
         <w:rPr>
-          <w:sz w:val="20"/>
-          <w:szCs w:val="20"/>
-        </w:rPr>
-      </w:pPr>
-      <w:r>
-        <w:rPr>
-          <w:sz w:val="20"/>
-          <w:szCs w:val="20"/>
+          <w:sz w:val="13"/>
+          <w:szCs w:val="13"/>
+        </w:rPr>
+      </w:pPr>
+      <w:r>
+        <w:rPr>
+          <w:sz w:val="13"/>
+          <w:szCs w:val="13"/>
         </w:rPr>
         <w:t>Resmi yazışmaları standartlaştırmak ve elektronik ortamda saklamak</w:t>
       </w:r>
@@ -2147,8 +2155,8 @@
         <w:ind w:left="360"/>
         <w:jc w:val="both"/>
         <w:rPr>
-          <w:sz w:val="20"/>
-          <w:szCs w:val="20"/>
+          <w:sz w:val="13"/>
+          <w:szCs w:val="13"/>
         </w:rPr>
       </w:pPr>
     </w:p>
@@ -2158,31 +2166,31 @@
         <w:jc w:val="both"/>
         <w:rPr>
           <w:color w:val="FFFFFF" w:themeColor="background1"/>
-          <w:sz w:val="20"/>
-          <w:szCs w:val="20"/>
+          <w:sz w:val="13"/>
+          <w:szCs w:val="13"/>
         </w:rPr>
       </w:pPr>
       <w:r>
         <w:rPr>
           <w:color w:val="FFFFFF" w:themeColor="background1"/>
-          <w:sz w:val="20"/>
-          <w:szCs w:val="20"/>
+          <w:sz w:val="13"/>
+          <w:szCs w:val="13"/>
         </w:rPr>
         <w:t xml:space="preserve">Cevap: </w:t>
       </w:r>
       <w:r>
         <w:rPr>
           <w:color w:val="FFFFFF" w:themeColor="background1"/>
-          <w:sz w:val="20"/>
-          <w:szCs w:val="20"/>
+          <w:sz w:val="13"/>
+          <w:szCs w:val="13"/>
         </w:rPr>
         <w:t>e</w:t>
       </w:r>
       <w:r>
         <w:rPr>
           <w:color w:val="FFFFFF" w:themeColor="background1"/>
-          <w:sz w:val="20"/>
-          <w:szCs w:val="20"/>
+          <w:sz w:val="13"/>
+          <w:szCs w:val="13"/>
         </w:rPr>
         <w:t>) Resmi yazışmaları standartlaştırmak ve elektronik ortamda saklamak</w:t>
       </w:r>
@@ -2192,8 +2200,8 @@
         <w:ind w:left="360"/>
         <w:jc w:val="both"/>
         <w:rPr>
-          <w:sz w:val="20"/>
-          <w:szCs w:val="20"/>
+          <w:sz w:val="13"/>
+          <w:szCs w:val="13"/>
         </w:rPr>
       </w:pPr>
     </w:p>
@@ -2204,16 +2212,16 @@
         <w:rPr>
           <w:b/>
           <w:bCs/>
-          <w:sz w:val="20"/>
-          <w:szCs w:val="20"/>
+          <w:sz w:val="13"/>
+          <w:szCs w:val="13"/>
         </w:rPr>
       </w:pPr>
       <w:r>
         <w:rPr>
           <w:b/>
           <w:bCs/>
-          <w:sz w:val="20"/>
-          <w:szCs w:val="20"/>
+          <w:sz w:val="13"/>
+          <w:szCs w:val="13"/>
         </w:rPr>
         <w:t>S</w:t>
       </w:r>
@@ -2221,8 +2229,8 @@
         <w:rPr>
           <w:b/>
           <w:bCs/>
-          <w:sz w:val="20"/>
-          <w:szCs w:val="20"/>
+          <w:sz w:val="13"/>
+          <w:szCs w:val="13"/>
         </w:rPr>
         <w:t>9</w:t>
       </w:r>
@@ -2230,8 +2238,8 @@
         <w:rPr>
           <w:b/>
           <w:bCs/>
-          <w:sz w:val="20"/>
-          <w:szCs w:val="20"/>
+          <w:sz w:val="13"/>
+          <w:szCs w:val="13"/>
         </w:rPr>
         <w:t>. Vatandaş bilgilendirme ekranlarının amacı nedir?</w:t>
       </w:r>
@@ -2239,8 +2247,8 @@
         <w:rPr>
           <w:b/>
           <w:bCs/>
-          <w:sz w:val="20"/>
-          <w:szCs w:val="20"/>
+          <w:sz w:val="13"/>
+          <w:szCs w:val="13"/>
         </w:rPr>
         <w:t xml:space="preserve"> (10 puan)</w:t>
       </w:r>
@@ -2254,14 +2262,14 @@
         </w:numPr>
         <w:jc w:val="both"/>
         <w:rPr>
-          <w:sz w:val="20"/>
-          <w:szCs w:val="20"/>
-        </w:rPr>
-      </w:pPr>
-      <w:r>
-        <w:rPr>
-          <w:sz w:val="20"/>
-          <w:szCs w:val="20"/>
+          <w:sz w:val="13"/>
+          <w:szCs w:val="13"/>
+        </w:rPr>
+      </w:pPr>
+      <w:r>
+        <w:rPr>
+          <w:sz w:val="13"/>
+          <w:szCs w:val="13"/>
         </w:rPr>
         <w:t>Müdürlük dışında işlem bilgilerini gizli tutmak</w:t>
       </w:r>
@@ -2275,14 +2283,14 @@
         </w:numPr>
         <w:jc w:val="both"/>
         <w:rPr>
-          <w:sz w:val="20"/>
-          <w:szCs w:val="20"/>
-        </w:rPr>
-      </w:pPr>
-      <w:r>
-        <w:rPr>
-          <w:sz w:val="20"/>
-          <w:szCs w:val="20"/>
+          <w:sz w:val="13"/>
+          <w:szCs w:val="13"/>
+        </w:rPr>
+      </w:pPr>
+      <w:r>
+        <w:rPr>
+          <w:sz w:val="13"/>
+          <w:szCs w:val="13"/>
         </w:rPr>
         <w:t>İşlem sırasını ve aşamasını vatandaşların takip etmesini sağlamak</w:t>
       </w:r>
@@ -2296,14 +2304,14 @@
         </w:numPr>
         <w:jc w:val="both"/>
         <w:rPr>
-          <w:sz w:val="20"/>
-          <w:szCs w:val="20"/>
-        </w:rPr>
-      </w:pPr>
-      <w:r>
-        <w:rPr>
-          <w:sz w:val="20"/>
-          <w:szCs w:val="20"/>
+          <w:sz w:val="13"/>
+          <w:szCs w:val="13"/>
+        </w:rPr>
+      </w:pPr>
+      <w:r>
+        <w:rPr>
+          <w:sz w:val="13"/>
+          <w:szCs w:val="13"/>
         </w:rPr>
         <w:t>Vatandaşların yalnızca sıra numarası almasını sağlamak</w:t>
       </w:r>
@@ -2317,14 +2325,14 @@
         </w:numPr>
         <w:jc w:val="both"/>
         <w:rPr>
-          <w:sz w:val="20"/>
-          <w:szCs w:val="20"/>
-        </w:rPr>
-      </w:pPr>
-      <w:r>
-        <w:rPr>
-          <w:sz w:val="20"/>
-          <w:szCs w:val="20"/>
+          <w:sz w:val="13"/>
+          <w:szCs w:val="13"/>
+        </w:rPr>
+      </w:pPr>
+      <w:r>
+        <w:rPr>
+          <w:sz w:val="13"/>
+          <w:szCs w:val="13"/>
         </w:rPr>
         <w:t>Tapu işlemlerini yalnızca müdürlük içinden yapılabilir hale getirmek</w:t>
       </w:r>
@@ -2338,14 +2346,14 @@
         </w:numPr>
         <w:jc w:val="both"/>
         <w:rPr>
-          <w:sz w:val="20"/>
-          <w:szCs w:val="20"/>
-        </w:rPr>
-      </w:pPr>
-      <w:r>
-        <w:rPr>
-          <w:sz w:val="20"/>
-          <w:szCs w:val="20"/>
+          <w:sz w:val="13"/>
+          <w:szCs w:val="13"/>
+        </w:rPr>
+      </w:pPr>
+      <w:r>
+        <w:rPr>
+          <w:sz w:val="13"/>
+          <w:szCs w:val="13"/>
         </w:rPr>
         <w:t>Tapu belgelerinin fiziki ortamda görüntülenmesi</w:t>
       </w:r>
@@ -2355,8 +2363,8 @@
         <w:ind w:left="360"/>
         <w:jc w:val="both"/>
         <w:rPr>
-          <w:sz w:val="20"/>
-          <w:szCs w:val="20"/>
+          <w:sz w:val="13"/>
+          <w:szCs w:val="13"/>
         </w:rPr>
       </w:pPr>
     </w:p>
@@ -2366,15 +2374,15 @@
         <w:jc w:val="both"/>
         <w:rPr>
           <w:color w:val="FFFFFF" w:themeColor="background1"/>
-          <w:sz w:val="20"/>
-          <w:szCs w:val="20"/>
+          <w:sz w:val="13"/>
+          <w:szCs w:val="13"/>
         </w:rPr>
       </w:pPr>
       <w:r>
         <w:rPr>
           <w:color w:val="FFFFFF" w:themeColor="background1"/>
-          <w:sz w:val="20"/>
-          <w:szCs w:val="20"/>
+          <w:sz w:val="13"/>
+          <w:szCs w:val="13"/>
         </w:rPr>
         <w:t>Cevap: b) İşlem sırasını ve aşamasını vatandaşların takip etmesini sağlamak</w:t>
       </w:r>
@@ -2384,8 +2392,8 @@
         <w:ind w:left="360"/>
         <w:jc w:val="both"/>
         <w:rPr>
-          <w:sz w:val="20"/>
-          <w:szCs w:val="20"/>
+          <w:sz w:val="13"/>
+          <w:szCs w:val="13"/>
         </w:rPr>
       </w:pPr>
     </w:p>
@@ -2396,16 +2404,16 @@
         <w:rPr>
           <w:b/>
           <w:bCs/>
-          <w:sz w:val="20"/>
-          <w:szCs w:val="20"/>
+          <w:sz w:val="13"/>
+          <w:szCs w:val="13"/>
         </w:rPr>
       </w:pPr>
       <w:r>
         <w:rPr>
           <w:b/>
           <w:bCs/>
-          <w:sz w:val="20"/>
-          <w:szCs w:val="20"/>
+          <w:sz w:val="13"/>
+          <w:szCs w:val="13"/>
         </w:rPr>
         <w:t>S</w:t>
       </w:r>
@@ -2413,8 +2421,8 @@
         <w:rPr>
           <w:b/>
           <w:bCs/>
-          <w:sz w:val="20"/>
-          <w:szCs w:val="20"/>
+          <w:sz w:val="13"/>
+          <w:szCs w:val="13"/>
         </w:rPr>
         <w:t>1</w:t>
       </w:r>
@@ -2422,8 +2430,8 @@
         <w:rPr>
           <w:b/>
           <w:bCs/>
-          <w:sz w:val="20"/>
-          <w:szCs w:val="20"/>
+          <w:sz w:val="13"/>
+          <w:szCs w:val="13"/>
         </w:rPr>
         <w:t>0</w:t>
       </w:r>
@@ -2431,8 +2439,8 @@
         <w:rPr>
           <w:b/>
           <w:bCs/>
-          <w:sz w:val="20"/>
-          <w:szCs w:val="20"/>
+          <w:sz w:val="13"/>
+          <w:szCs w:val="13"/>
         </w:rPr>
         <w:t>. SMS uyarı sisteminin faydası nedir?</w:t>
       </w:r>
@@ -2440,8 +2448,8 @@
         <w:rPr>
           <w:b/>
           <w:bCs/>
-          <w:sz w:val="20"/>
-          <w:szCs w:val="20"/>
+          <w:sz w:val="13"/>
+          <w:szCs w:val="13"/>
         </w:rPr>
         <w:t xml:space="preserve"> (10 puan)</w:t>
       </w:r>
@@ -2455,14 +2463,14 @@
         </w:numPr>
         <w:jc w:val="both"/>
         <w:rPr>
-          <w:sz w:val="20"/>
-          <w:szCs w:val="20"/>
-        </w:rPr>
-      </w:pPr>
-      <w:r>
-        <w:rPr>
-          <w:sz w:val="20"/>
-          <w:szCs w:val="20"/>
+          <w:sz w:val="13"/>
+          <w:szCs w:val="13"/>
+        </w:rPr>
+      </w:pPr>
+      <w:r>
+        <w:rPr>
+          <w:sz w:val="13"/>
+          <w:szCs w:val="13"/>
         </w:rPr>
         <w:t>İşlem bilgileri telefon üzerinden iletilir</w:t>
       </w:r>
@@ -2476,14 +2484,14 @@
         </w:numPr>
         <w:jc w:val="both"/>
         <w:rPr>
-          <w:sz w:val="20"/>
-          <w:szCs w:val="20"/>
-        </w:rPr>
-      </w:pPr>
-      <w:r>
-        <w:rPr>
-          <w:sz w:val="20"/>
-          <w:szCs w:val="20"/>
+          <w:sz w:val="13"/>
+          <w:szCs w:val="13"/>
+        </w:rPr>
+      </w:pPr>
+      <w:r>
+        <w:rPr>
+          <w:sz w:val="13"/>
+          <w:szCs w:val="13"/>
         </w:rPr>
         <w:t>Vatandaşların tapu müdürlüğüne gelmesi zorunludur</w:t>
       </w:r>
@@ -2497,14 +2505,14 @@
         </w:numPr>
         <w:jc w:val="both"/>
         <w:rPr>
-          <w:sz w:val="20"/>
-          <w:szCs w:val="20"/>
-        </w:rPr>
-      </w:pPr>
-      <w:r>
-        <w:rPr>
-          <w:sz w:val="20"/>
-          <w:szCs w:val="20"/>
+          <w:sz w:val="13"/>
+          <w:szCs w:val="13"/>
+        </w:rPr>
+      </w:pPr>
+      <w:r>
+        <w:rPr>
+          <w:sz w:val="13"/>
+          <w:szCs w:val="13"/>
         </w:rPr>
         <w:t>Yalnızca işlem randevu saatleri paylaşılır</w:t>
       </w:r>
@@ -2518,14 +2526,14 @@
         </w:numPr>
         <w:jc w:val="both"/>
         <w:rPr>
-          <w:sz w:val="20"/>
-          <w:szCs w:val="20"/>
-        </w:rPr>
-      </w:pPr>
-      <w:r>
-        <w:rPr>
-          <w:sz w:val="20"/>
-          <w:szCs w:val="20"/>
+          <w:sz w:val="13"/>
+          <w:szCs w:val="13"/>
+        </w:rPr>
+      </w:pPr>
+      <w:r>
+        <w:rPr>
+          <w:sz w:val="13"/>
+          <w:szCs w:val="13"/>
         </w:rPr>
         <w:t>Müdürlüklerdeki yoğunluk artırılır</w:t>
       </w:r>
@@ -2539,14 +2547,14 @@
         </w:numPr>
         <w:jc w:val="both"/>
         <w:rPr>
-          <w:sz w:val="20"/>
-          <w:szCs w:val="20"/>
-        </w:rPr>
-      </w:pPr>
-      <w:r>
-        <w:rPr>
-          <w:sz w:val="20"/>
-          <w:szCs w:val="20"/>
+          <w:sz w:val="13"/>
+          <w:szCs w:val="13"/>
+        </w:rPr>
+      </w:pPr>
+      <w:r>
+        <w:rPr>
+          <w:sz w:val="13"/>
+          <w:szCs w:val="13"/>
         </w:rPr>
         <w:t>Tapu belgeleri fiziksel olarak gönderilir</w:t>
       </w:r>
@@ -2572,7 +2580,7 @@
 </file>
 
 <file path=word/numbering.xml><?xml version="1.0" encoding="utf-8"?>
-<w:numbering xmlns:wpc="http://schemas.microsoft.com/office/word/2010/wordprocessingCanvas" xmlns:cx="http://schemas.microsoft.com/office/drawing/2014/chartex" xmlns:cx1="http://schemas.microsoft.com/office/drawing/2015/9/8/chartex" xmlns:cx2="http://schemas.microsoft.com/office/drawing/2015/10/21/chartex" xmlns:cx3="http://schemas.microsoft.com/office/drawing/2016/5/9/chartex" xmlns:cx4="http://schemas.microsoft.com/office/drawing/2016/5/10/chartex" xmlns:cx5="http://schemas.microsoft.com/office/drawing/2016/5/11/chartex" xmlns:cx6="http://schemas.microsoft.com/office/drawing/2016/5/12/chartex" xmlns:cx7="http://schemas.microsoft.com/office/drawing/2016/5/13/chartex" xmlns:cx8="http://schemas.microsoft.com/office/drawing/2016/5/14/chartex" xmlns:mc="http://schemas.openxmlformats.org/markup-compatibility/2006" xmlns:aink="http://schemas.microsoft.com/office/drawing/2016/ink" xmlns:am3d="http://schemas.microsoft.com/office/drawing/2017/model3d" xmlns:o="urn:schemas-microsoft-com:office:office" xmlns:r="http://schemas.openxmlformats.org/officeDocument/2006/relationships" xmlns:m="http://schemas.openxmlformats.org/officeDocument/2006/math" xmlns:v="urn:schemas-microsoft-com:vml" xmlns:wp14="http://schemas.microsoft.com/office/word/2010/wordprocessingDrawing" xmlns:wp="http://schemas.openxmlformats.org/drawingml/2006/wordprocessingDrawing" xmlns:w10="urn:schemas-microsoft-com:office:word" xmlns:w="http://schemas.openxmlformats.org/wordprocessingml/2006/main" xmlns:w14="http://schemas.microsoft.com/office/word/2010/wordml" xmlns:w15="http://schemas.microsoft.com/office/word/2012/wordml" xmlns:w16cex="http://schemas.microsoft.com/office/word/2018/wordml/cex" xmlns:w16cid="http://schemas.microsoft.com/office/word/2016/wordml/cid" xmlns:w16="http://schemas.microsoft.com/office/word/2018/wordml" xmlns:w16sdtdh="http://schemas.microsoft.com/office/word/2020/wordml/sdtdatahash" xmlns:w16se="http://schemas.microsoft.com/office/word/2015/wordml/symex" xmlns:wpg="http://schemas.microsoft.com/office/word/2010/wordprocessingGroup" xmlns:wpi="http://schemas.microsoft.com/office/word/2010/wordprocessingInk" xmlns:wne="http://schemas.microsoft.com/office/word/2006/wordml" xmlns:wps="http://schemas.microsoft.com/office/word/2010/wordprocessingShape" mc:Ignorable="w14 w15 w16se w16cid w16 w16cex w16sdtdh wp14">
+<w:numbering xmlns:wpc="http://schemas.microsoft.com/office/word/2010/wordprocessingCanvas" xmlns:cx="http://schemas.microsoft.com/office/drawing/2014/chartex" xmlns:cx1="http://schemas.microsoft.com/office/drawing/2015/9/8/chartex" xmlns:cx2="http://schemas.microsoft.com/office/drawing/2015/10/21/chartex" xmlns:cx3="http://schemas.microsoft.com/office/drawing/2016/5/9/chartex" xmlns:cx4="http://schemas.microsoft.com/office/drawing/2016/5/10/chartex" xmlns:cx5="http://schemas.microsoft.com/office/drawing/2016/5/11/chartex" xmlns:cx6="http://schemas.microsoft.com/office/drawing/2016/5/12/chartex" xmlns:cx7="http://schemas.microsoft.com/office/drawing/2016/5/13/chartex" xmlns:cx8="http://schemas.microsoft.com/office/drawing/2016/5/14/chartex" xmlns:mc="http://schemas.openxmlformats.org/markup-compatibility/2006" xmlns:aink="http://schemas.microsoft.com/office/drawing/2016/ink" xmlns:am3d="http://schemas.microsoft.com/office/drawing/2017/model3d" xmlns:o="urn:schemas-microsoft-com:office:office" xmlns:oel="http://schemas.microsoft.com/office/2019/extlst" xmlns:r="http://schemas.openxmlformats.org/officeDocument/2006/relationships" xmlns:m="http://schemas.openxmlformats.org/officeDocument/2006/math" xmlns:v="urn:schemas-microsoft-com:vml" xmlns:wp14="http://schemas.microsoft.com/office/word/2010/wordprocessingDrawing" xmlns:wp="http://schemas.openxmlformats.org/drawingml/2006/wordprocessingDrawing" xmlns:w10="urn:schemas-microsoft-com:office:word" xmlns:w="http://schemas.openxmlformats.org/wordprocessingml/2006/main" xmlns:w14="http://schemas.microsoft.com/office/word/2010/wordml" xmlns:w15="http://schemas.microsoft.com/office/word/2012/wordml" xmlns:w16cex="http://schemas.microsoft.com/office/word/2018/wordml/cex" xmlns:w16cid="http://schemas.microsoft.com/office/word/2016/wordml/cid" xmlns:w16="http://schemas.microsoft.com/office/word/2018/wordml" xmlns:w16du="http://schemas.microsoft.com/office/word/2023/wordml/word16du" xmlns:w16sdtdh="http://schemas.microsoft.com/office/word/2020/wordml/sdtdatahash" xmlns:w16sdtfl="http://schemas.microsoft.com/office/word/2024/wordml/sdtformatlock" xmlns:w16se="http://schemas.microsoft.com/office/word/2015/wordml/symex" xmlns:wpg="http://schemas.microsoft.com/office/word/2010/wordprocessingGroup" xmlns:wpi="http://schemas.microsoft.com/office/word/2010/wordprocessingInk" xmlns:wne="http://schemas.microsoft.com/office/word/2006/wordml" xmlns:wps="http://schemas.microsoft.com/office/word/2010/wordprocessingShape" mc:Ignorable="w14 w15 w16se w16cid w16 w16cex w16sdtdh w16sdtfl w16du wp14">
   <w:abstractNum w:abstractNumId="0" w15:restartNumberingAfterBreak="0">
     <w:nsid w:val="007D5875"/>
     <w:multiLevelType w:val="hybridMultilevel"/>
@@ -5930,125 +5938,125 @@
       </w:pPr>
     </w:lvl>
   </w:abstractNum>
-  <w:num w:numId="1">
+  <w:num w:numId="1" w16cid:durableId="2034647387">
     <w:abstractNumId w:val="23"/>
   </w:num>
-  <w:num w:numId="2">
+  <w:num w:numId="2" w16cid:durableId="164050270">
     <w:abstractNumId w:val="30"/>
   </w:num>
-  <w:num w:numId="3">
+  <w:num w:numId="3" w16cid:durableId="947782961">
     <w:abstractNumId w:val="0"/>
   </w:num>
-  <w:num w:numId="4">
+  <w:num w:numId="4" w16cid:durableId="2001155831">
     <w:abstractNumId w:val="10"/>
   </w:num>
-  <w:num w:numId="5">
+  <w:num w:numId="5" w16cid:durableId="333923565">
     <w:abstractNumId w:val="31"/>
   </w:num>
-  <w:num w:numId="6">
+  <w:num w:numId="6" w16cid:durableId="599341772">
     <w:abstractNumId w:val="26"/>
   </w:num>
-  <w:num w:numId="7">
+  <w:num w:numId="7" w16cid:durableId="1228494893">
     <w:abstractNumId w:val="6"/>
   </w:num>
-  <w:num w:numId="8">
+  <w:num w:numId="8" w16cid:durableId="393892184">
     <w:abstractNumId w:val="14"/>
   </w:num>
-  <w:num w:numId="9">
+  <w:num w:numId="9" w16cid:durableId="583881371">
     <w:abstractNumId w:val="34"/>
   </w:num>
-  <w:num w:numId="10">
+  <w:num w:numId="10" w16cid:durableId="105151853">
     <w:abstractNumId w:val="28"/>
   </w:num>
-  <w:num w:numId="11">
+  <w:num w:numId="11" w16cid:durableId="359475385">
     <w:abstractNumId w:val="27"/>
   </w:num>
-  <w:num w:numId="12">
+  <w:num w:numId="12" w16cid:durableId="809052101">
     <w:abstractNumId w:val="16"/>
   </w:num>
-  <w:num w:numId="13">
+  <w:num w:numId="13" w16cid:durableId="815103569">
     <w:abstractNumId w:val="13"/>
   </w:num>
-  <w:num w:numId="14">
+  <w:num w:numId="14" w16cid:durableId="2071149260">
     <w:abstractNumId w:val="5"/>
   </w:num>
-  <w:num w:numId="15">
+  <w:num w:numId="15" w16cid:durableId="1965580535">
     <w:abstractNumId w:val="35"/>
   </w:num>
-  <w:num w:numId="16">
+  <w:num w:numId="16" w16cid:durableId="832450873">
     <w:abstractNumId w:val="25"/>
   </w:num>
-  <w:num w:numId="17">
+  <w:num w:numId="17" w16cid:durableId="1260866914">
     <w:abstractNumId w:val="8"/>
   </w:num>
-  <w:num w:numId="18">
+  <w:num w:numId="18" w16cid:durableId="1168137407">
     <w:abstractNumId w:val="24"/>
   </w:num>
-  <w:num w:numId="19">
+  <w:num w:numId="19" w16cid:durableId="2091853233">
     <w:abstractNumId w:val="15"/>
   </w:num>
-  <w:num w:numId="20">
+  <w:num w:numId="20" w16cid:durableId="645939891">
     <w:abstractNumId w:val="19"/>
   </w:num>
-  <w:num w:numId="21">
+  <w:num w:numId="21" w16cid:durableId="762066707">
     <w:abstractNumId w:val="4"/>
   </w:num>
-  <w:num w:numId="22">
+  <w:num w:numId="22" w16cid:durableId="1255169724">
     <w:abstractNumId w:val="2"/>
   </w:num>
-  <w:num w:numId="23">
+  <w:num w:numId="23" w16cid:durableId="1687171458">
     <w:abstractNumId w:val="36"/>
   </w:num>
-  <w:num w:numId="24">
+  <w:num w:numId="24" w16cid:durableId="1694645483">
     <w:abstractNumId w:val="22"/>
   </w:num>
-  <w:num w:numId="25">
+  <w:num w:numId="25" w16cid:durableId="160390347">
     <w:abstractNumId w:val="7"/>
   </w:num>
-  <w:num w:numId="26">
+  <w:num w:numId="26" w16cid:durableId="1844930607">
     <w:abstractNumId w:val="20"/>
   </w:num>
-  <w:num w:numId="27">
+  <w:num w:numId="27" w16cid:durableId="1391461671">
     <w:abstractNumId w:val="1"/>
   </w:num>
-  <w:num w:numId="28">
+  <w:num w:numId="28" w16cid:durableId="1921139596">
     <w:abstractNumId w:val="37"/>
   </w:num>
-  <w:num w:numId="29">
+  <w:num w:numId="29" w16cid:durableId="790324224">
     <w:abstractNumId w:val="32"/>
   </w:num>
-  <w:num w:numId="30">
+  <w:num w:numId="30" w16cid:durableId="447354878">
     <w:abstractNumId w:val="33"/>
   </w:num>
-  <w:num w:numId="31">
+  <w:num w:numId="31" w16cid:durableId="1918436509">
     <w:abstractNumId w:val="3"/>
   </w:num>
-  <w:num w:numId="32">
+  <w:num w:numId="32" w16cid:durableId="668558948">
     <w:abstractNumId w:val="17"/>
   </w:num>
-  <w:num w:numId="33">
+  <w:num w:numId="33" w16cid:durableId="1696152268">
     <w:abstractNumId w:val="9"/>
   </w:num>
-  <w:num w:numId="34">
+  <w:num w:numId="34" w16cid:durableId="291326107">
     <w:abstractNumId w:val="18"/>
   </w:num>
-  <w:num w:numId="35">
+  <w:num w:numId="35" w16cid:durableId="630093544">
     <w:abstractNumId w:val="12"/>
   </w:num>
-  <w:num w:numId="36">
+  <w:num w:numId="36" w16cid:durableId="251865496">
     <w:abstractNumId w:val="29"/>
   </w:num>
-  <w:num w:numId="37">
+  <w:num w:numId="37" w16cid:durableId="1775199669">
     <w:abstractNumId w:val="11"/>
   </w:num>
-  <w:num w:numId="38">
+  <w:num w:numId="38" w16cid:durableId="1162312771">
     <w:abstractNumId w:val="21"/>
   </w:num>
 </w:numbering>
 </file>
 
 <file path=word/styles.xml><?xml version="1.0" encoding="utf-8"?>
-<w:styles xmlns:mc="http://schemas.openxmlformats.org/markup-compatibility/2006" xmlns:r="http://schemas.openxmlformats.org/officeDocument/2006/relationships" xmlns:w="http://schemas.openxmlformats.org/wordprocessingml/2006/main" xmlns:w14="http://schemas.microsoft.com/office/word/2010/wordml" xmlns:w15="http://schemas.microsoft.com/office/word/2012/wordml" xmlns:w16cex="http://schemas.microsoft.com/office/word/2018/wordml/cex" xmlns:w16cid="http://schemas.microsoft.com/office/word/2016/wordml/cid" xmlns:w16="http://schemas.microsoft.com/office/word/2018/wordml" xmlns:w16sdtdh="http://schemas.microsoft.com/office/word/2020/wordml/sdtdatahash" xmlns:w16se="http://schemas.microsoft.com/office/word/2015/wordml/symex" mc:Ignorable="w14 w15 w16se w16cid w16 w16cex w16sdtdh">
+<w:styles xmlns:mc="http://schemas.openxmlformats.org/markup-compatibility/2006" xmlns:r="http://schemas.openxmlformats.org/officeDocument/2006/relationships" xmlns:w="http://schemas.openxmlformats.org/wordprocessingml/2006/main" xmlns:w14="http://schemas.microsoft.com/office/word/2010/wordml" xmlns:w15="http://schemas.microsoft.com/office/word/2012/wordml" xmlns:w16cex="http://schemas.microsoft.com/office/word/2018/wordml/cex" xmlns:w16cid="http://schemas.microsoft.com/office/word/2016/wordml/cid" xmlns:w16="http://schemas.microsoft.com/office/word/2018/wordml" xmlns:w16du="http://schemas.microsoft.com/office/word/2023/wordml/word16du" xmlns:w16sdtdh="http://schemas.microsoft.com/office/word/2020/wordml/sdtdatahash" xmlns:w16sdtfl="http://schemas.microsoft.com/office/word/2024/wordml/sdtformatlock" xmlns:w16se="http://schemas.microsoft.com/office/word/2015/wordml/symex" mc:Ignorable="w14 w15 w16se w16cid w16 w16cex w16sdtdh w16sdtfl w16du">
   <w:docDefaults>
     <w:rPrDefault>
       <w:rPr>

</xml_diff>